<commit_message>
Bug Fixes & Improvements
</commit_message>
<xml_diff>
--- a/documentacion/Ejercicio 2/DPSIT Symfony 4 - Ejercicio 2.docx
+++ b/documentacion/Ejercicio 2/DPSIT Symfony 4 - Ejercicio 2.docx
@@ -59,15 +59,7 @@
           <w:b/>
           <w:bCs/>
         </w:rPr>
-        <w:t xml:space="preserve">1 - </w:t>
-      </w:r>
-      <w:r>
-        <w:rPr>
-          <w:rFonts w:ascii="ArialMT" w:hAnsi="ArialMT"/>
-          <w:b/>
-          <w:bCs/>
-        </w:rPr>
-        <w:t xml:space="preserve">¿Que es un motor de plantillas?¿Cual es el motor de plantillas que utiliza Symfony? </w:t>
+        <w:t xml:space="preserve">1 - ¿Que es un motor de plantillas?¿Cual es el motor de plantillas que utiliza Symfony? </w:t>
       </w:r>
     </w:p>
     <w:p>
@@ -98,7 +90,6 @@
         <w:t>.</w:t>
       </w:r>
     </w:p>
-    <w:p/>
     <w:p>
       <w:pPr>
         <w:pStyle w:val="NormalWeb"/>
@@ -186,16 +177,7 @@
       </w:r>
       <w:proofErr w:type="spellEnd"/>
       <w:r>
-        <w:t xml:space="preserve">” y </w:t>
-      </w:r>
-      <w:r>
-        <w:t>“Variables”</w:t>
-      </w:r>
-      <w:r>
-        <w:t xml:space="preserve">; donde  en </w:t>
-      </w:r>
-      <w:r>
-        <w:t>“</w:t>
+        <w:t>” y “</w:t>
       </w:r>
       <w:proofErr w:type="spellStart"/>
       <w:r>
@@ -223,27 +205,123 @@
       </w:r>
       <w:proofErr w:type="spellStart"/>
       <w:r>
+        <w:t>Developers</w:t>
+      </w:r>
+      <w:proofErr w:type="spellEnd"/>
+      <w:r>
+        <w:t>”; donde  en “</w:t>
+      </w:r>
+      <w:proofErr w:type="spellStart"/>
+      <w:r>
+        <w:t>Twig</w:t>
+      </w:r>
+      <w:proofErr w:type="spellEnd"/>
+      <w:r>
+        <w:t xml:space="preserve"> </w:t>
+      </w:r>
+      <w:proofErr w:type="spellStart"/>
+      <w:r>
+        <w:t>for</w:t>
+      </w:r>
+      <w:proofErr w:type="spellEnd"/>
+      <w:r>
+        <w:t xml:space="preserve"> </w:t>
+      </w:r>
+      <w:proofErr w:type="spellStart"/>
+      <w:r>
+        <w:t>Template</w:t>
+      </w:r>
+      <w:proofErr w:type="spellEnd"/>
+      <w:r>
+        <w:t xml:space="preserve"> </w:t>
+      </w:r>
+      <w:proofErr w:type="spellStart"/>
+      <w:r>
         <w:t>Designers</w:t>
       </w:r>
       <w:proofErr w:type="spellEnd"/>
       <w:r>
-        <w:t>”</w:t>
-      </w:r>
-      <w:r>
-        <w:t xml:space="preserve"> se desarrolla la plantilla que va a contener las variables que serán reemplazadas dinámicamente por la información dada. Las “Variables” son utilizadas </w:t>
-      </w:r>
-      <w:r>
-        <w:t xml:space="preserve">por la aplicación </w:t>
-      </w:r>
-      <w:r>
-        <w:t>para pasar a las plantillas</w:t>
-      </w:r>
-      <w:r>
-        <w:t xml:space="preserve"> los datos a ser manipulados. Estas pueden ser atributos o elementos a los que se pueden acceder.</w:t>
-      </w:r>
-    </w:p>
-    <w:p/>
-    <w:p/>
+        <w:t xml:space="preserve">” </w:t>
+      </w:r>
+      <w:r>
+        <w:t xml:space="preserve">se describe toda la sintaxis y semántica del motor de plantillas, las cuales son simples archivos, donde se puede generar cualquier formato de texto (HMTL, CSV, XML, </w:t>
+      </w:r>
+      <w:proofErr w:type="spellStart"/>
+      <w:r>
+        <w:t>etc</w:t>
+      </w:r>
+      <w:proofErr w:type="spellEnd"/>
+      <w:r>
+        <w:t>) sin la necesidad de especificar la extensión.</w:t>
+      </w:r>
+      <w:r>
+        <w:br/>
+      </w:r>
+      <w:r>
+        <w:t>Una plantilla contiene variables o expresiones, que se reemplazan con valores cuando se evalúa la plantilla, y etiquetas, que controlan la lógica de la plantilla.</w:t>
+      </w:r>
+    </w:p>
+    <w:p>
+      <w:r>
+        <w:t xml:space="preserve">Los </w:t>
+      </w:r>
+      <w:proofErr w:type="spellStart"/>
+      <w:r>
+        <w:t>designer</w:t>
+      </w:r>
+      <w:proofErr w:type="spellEnd"/>
+      <w:r>
+        <w:t xml:space="preserve"> pueden usar </w:t>
+      </w:r>
+      <w:r>
+        <w:t xml:space="preserve">tipos de delimitadores: {% ...%} y {{...}}. El primero se utiliza para ejecutar sentencias como bucles </w:t>
+      </w:r>
+      <w:proofErr w:type="spellStart"/>
+      <w:r>
+        <w:t>for</w:t>
+      </w:r>
+      <w:proofErr w:type="spellEnd"/>
+      <w:r>
+        <w:t>, el segundo genera el resultado de una expresión.</w:t>
+      </w:r>
+    </w:p>
+    <w:p>
+      <w:proofErr w:type="spellStart"/>
+      <w:r>
+        <w:t>Twig</w:t>
+      </w:r>
+      <w:proofErr w:type="spellEnd"/>
+      <w:r>
+        <w:t xml:space="preserve"> </w:t>
+      </w:r>
+      <w:proofErr w:type="spellStart"/>
+      <w:r>
+        <w:t>for</w:t>
+      </w:r>
+      <w:proofErr w:type="spellEnd"/>
+      <w:r>
+        <w:t xml:space="preserve"> </w:t>
+      </w:r>
+      <w:proofErr w:type="spellStart"/>
+      <w:r>
+        <w:t>Template</w:t>
+      </w:r>
+      <w:proofErr w:type="spellEnd"/>
+      <w:r>
+        <w:t xml:space="preserve"> </w:t>
+      </w:r>
+      <w:proofErr w:type="spellStart"/>
+      <w:r>
+        <w:t>Developers</w:t>
+      </w:r>
+      <w:proofErr w:type="spellEnd"/>
+      <w:r>
+        <w:t xml:space="preserve"> esta destinado </w:t>
+      </w:r>
+      <w:r>
+        <w:t>con su API, al desarrollo de interfaz de plantillas en la aplicación.</w:t>
+      </w:r>
+    </w:p>
     <w:p>
       <w:pPr>
         <w:pStyle w:val="NormalWeb"/>
@@ -447,18 +525,6 @@
           <w:bCs/>
         </w:rPr>
       </w:pPr>
-    </w:p>
-    <w:p>
-      <w:pPr>
-        <w:pStyle w:val="NormalWeb"/>
-        <w:shd w:val="clear" w:color="auto" w:fill="FFFFFF"/>
-        <w:ind w:left="708"/>
-        <w:rPr>
-          <w:rFonts w:ascii="ArialMT" w:hAnsi="ArialMT"/>
-          <w:b/>
-          <w:bCs/>
-        </w:rPr>
-      </w:pPr>
       <w:r>
         <w:rPr>
           <w:rFonts w:ascii="ArialMT" w:hAnsi="ArialMT"/>
@@ -956,13 +1022,7 @@
     </w:p>
     <w:p>
       <w:r>
-        <w:t xml:space="preserve">Podemos usar </w:t>
-      </w:r>
-      <w:r>
-        <w:t>JavaScript</w:t>
-      </w:r>
-      <w:r>
-        <w:t xml:space="preserve"> de 2 maneras en Symfony. Una usando la biblioteca que incluye, llamada </w:t>
+        <w:t xml:space="preserve">Podemos usar JavaScript de 2 maneras en Symfony. Una usando la biblioteca que incluye, llamada </w:t>
       </w:r>
       <w:proofErr w:type="spellStart"/>
       <w:r>
@@ -983,13 +1043,7 @@
     </w:p>
     <w:p>
       <w:r>
-        <w:t xml:space="preserve">Sino también se puede trabajar con </w:t>
-      </w:r>
-      <w:r>
-        <w:t>JavaScript</w:t>
-      </w:r>
-      <w:r>
-        <w:t xml:space="preserve"> de la manera tradicional bajando desde su web los archivos o bien haciendo uso a un servidor CDN externo.</w:t>
+        <w:t>Sino también se puede trabajar con JavaScript de la manera tradicional bajando desde su web los archivos o bien haciendo uso a un servidor CDN externo.</w:t>
       </w:r>
     </w:p>
     <w:p>

</xml_diff>